<commit_message>
TS 1.5 Ghanam Tamil corrections - 16/08/2022
</commit_message>
<xml_diff>
--- a/TS Jatai Ghanam Project/TS 1.5/TS 1.5 Ghanam Tamil Corrections.docx
+++ b/TS Jatai Ghanam Project/TS 1.5/TS 1.5 Ghanam Tamil Corrections.docx
@@ -124,6 +124,7 @@
         </w:rPr>
         <w:t xml:space="preserve">Observed till </w:t>
       </w:r>
+      <w:proofErr w:type="spellStart"/>
       <w:r>
         <w:rPr>
           <w:b/>
@@ -136,6 +137,7 @@
         </w:rPr>
         <w:t>xxxxx</w:t>
       </w:r>
+      <w:proofErr w:type="spellEnd"/>
       <w:r>
         <w:rPr>
           <w:b/>
@@ -178,7 +180,27 @@
           <w:sz w:val="28"/>
           <w:szCs w:val="32"/>
         </w:rPr>
-        <w:t>(ignore those which are already incorporated in your book’s version and date)</w:t>
+        <w:t>(</w:t>
+      </w:r>
+      <w:proofErr w:type="gramStart"/>
+      <w:r>
+        <w:rPr>
+          <w:b/>
+          <w:bCs/>
+          <w:sz w:val="28"/>
+          <w:szCs w:val="32"/>
+        </w:rPr>
+        <w:t>ignore</w:t>
+      </w:r>
+      <w:proofErr w:type="gramEnd"/>
+      <w:r>
+        <w:rPr>
+          <w:b/>
+          <w:bCs/>
+          <w:sz w:val="28"/>
+          <w:szCs w:val="32"/>
+        </w:rPr>
+        <w:t xml:space="preserve"> those which are already incorporated in your book’s version and date)</w:t>
       </w:r>
     </w:p>
     <w:tbl>
@@ -1581,6 +1603,24 @@
             <w:r>
               <w:rPr>
                 <w:rFonts w:ascii="Latha" w:hAnsi="Latha" w:cs="Latha"/>
+                <w:szCs w:val="28"/>
+                <w:cs/>
+                <w:lang w:bidi="ta-IN"/>
+              </w:rPr>
+              <w:t>ய</w:t>
+            </w:r>
+            <w:r>
+              <w:rPr>
+                <w:rFonts w:ascii="Latha" w:hAnsi="Latha" w:cs="Latha"/>
+                <w:szCs w:val="28"/>
+                <w:cs/>
+                <w:lang w:bidi="ta-IN"/>
+              </w:rPr>
+              <w:t>ன் நா</w:t>
+            </w:r>
+            <w:r>
+              <w:rPr>
+                <w:rFonts w:ascii="Latha" w:hAnsi="Latha" w:cs="Latha"/>
                 <w:color w:val="FF0000"/>
                 <w:szCs w:val="28"/>
                 <w:highlight w:val="yellow"/>
@@ -1596,7 +1636,82 @@
                 <w:cs/>
                 <w:lang w:bidi="ta-IN"/>
               </w:rPr>
-              <w:t>ன் நாயன்</w:t>
+              <w:t>ன்</w:t>
+            </w:r>
+            <w:r>
+              <w:rPr>
+                <w:rFonts w:ascii="Latha" w:hAnsi="Latha" w:cs="Latha"/>
+                <w:szCs w:val="28"/>
+                <w:lang w:bidi="ta-IN"/>
+              </w:rPr>
+              <w:t xml:space="preserve"> </w:t>
+            </w:r>
+            <w:r>
+              <w:rPr>
+                <w:rFonts w:ascii="Latha" w:hAnsi="Latha" w:cs="Latha"/>
+                <w:szCs w:val="28"/>
+                <w:cs/>
+                <w:lang w:bidi="ta-IN"/>
+              </w:rPr>
+              <w:t>தே</w:t>
+            </w:r>
+            <w:r>
+              <w:rPr>
+                <w:rFonts w:ascii="BRH Tamil Tab Extra" w:hAnsi="BRH Tamil Tab Extra" w:cs="Latha"/>
+                <w:b/>
+                <w:bCs/>
+                <w:sz w:val="32"/>
+                <w:szCs w:val="28"/>
+                <w:lang w:bidi="ta-IN"/>
+              </w:rPr>
+              <w:t>†</w:t>
+            </w:r>
+            <w:r>
+              <w:rPr>
+                <w:rFonts w:ascii="Latha" w:hAnsi="Latha" w:cs="Latha"/>
+                <w:szCs w:val="28"/>
+                <w:lang w:bidi="ta-IN"/>
+              </w:rPr>
+              <w:t xml:space="preserve"> </w:t>
+            </w:r>
+            <w:r>
+              <w:rPr>
+                <w:rFonts w:ascii="BRH Devanagari Extra" w:hAnsi="BRH Devanagari Extra" w:cs="Latha"/>
+                <w:b/>
+                <w:bCs/>
+                <w:sz w:val="32"/>
+                <w:szCs w:val="28"/>
+                <w:lang w:bidi="ta-IN"/>
+              </w:rPr>
+              <w:t>Å</w:t>
+            </w:r>
+            <w:r>
+              <w:rPr>
+                <w:rFonts w:ascii="Latha" w:hAnsi="Latha" w:cs="Latha"/>
+                <w:szCs w:val="28"/>
+                <w:cs/>
+                <w:lang w:bidi="ta-IN"/>
+              </w:rPr>
+              <w:t>முஷ்மின்ன்</w:t>
+            </w:r>
+            <w:r>
+              <w:rPr>
+                <w:rFonts w:ascii="BRH Tamil Tab Extra" w:hAnsi="BRH Tamil Tab Extra" w:cs="Latha"/>
+                <w:b/>
+                <w:bCs/>
+                <w:sz w:val="32"/>
+                <w:szCs w:val="28"/>
+                <w:lang w:bidi="ta-IN"/>
+              </w:rPr>
+              <w:t>†</w:t>
+            </w:r>
+            <w:r>
+              <w:rPr>
+                <w:rFonts w:ascii="Latha" w:hAnsi="Latha" w:cs="Latha"/>
+                <w:szCs w:val="28"/>
+                <w:lang w:bidi="ta-IN"/>
+              </w:rPr>
+              <w:t xml:space="preserve"> |</w:t>
             </w:r>
           </w:p>
         </w:tc>
@@ -1817,6 +1932,24 @@
               <w:rPr>
                 <w:rFonts w:ascii="Latha" w:hAnsi="Latha" w:cs="Latha"/>
                 <w:szCs w:val="28"/>
+                <w:cs/>
+                <w:lang w:bidi="ta-IN"/>
+              </w:rPr>
+              <w:t>ய</w:t>
+            </w:r>
+            <w:r>
+              <w:rPr>
+                <w:rFonts w:ascii="Latha" w:hAnsi="Latha" w:cs="Latha"/>
+                <w:szCs w:val="28"/>
+                <w:cs/>
+                <w:lang w:bidi="ta-IN"/>
+              </w:rPr>
+              <w:t>ன் நா</w:t>
+            </w:r>
+            <w:r>
+              <w:rPr>
+                <w:rFonts w:ascii="Latha" w:hAnsi="Latha" w:cs="Latha"/>
+                <w:szCs w:val="28"/>
                 <w:highlight w:val="green"/>
                 <w:cs/>
                 <w:lang w:bidi="ta-IN"/>
@@ -1830,6 +1963,7 @@
                 <w:bCs/>
                 <w:sz w:val="32"/>
                 <w:szCs w:val="28"/>
+                <w:highlight w:val="green"/>
                 <w:lang w:bidi="ta-IN"/>
               </w:rPr>
               <w:t>…</w:t>
@@ -1841,7 +1975,82 @@
                 <w:cs/>
                 <w:lang w:bidi="ta-IN"/>
               </w:rPr>
-              <w:t>ன் நாயன்</w:t>
+              <w:t>ன்</w:t>
+            </w:r>
+            <w:r>
+              <w:rPr>
+                <w:rFonts w:ascii="Latha" w:hAnsi="Latha" w:cs="Latha"/>
+                <w:szCs w:val="28"/>
+                <w:lang w:bidi="ta-IN"/>
+              </w:rPr>
+              <w:t xml:space="preserve"> </w:t>
+            </w:r>
+            <w:r>
+              <w:rPr>
+                <w:rFonts w:ascii="Latha" w:hAnsi="Latha" w:cs="Latha"/>
+                <w:szCs w:val="28"/>
+                <w:cs/>
+                <w:lang w:bidi="ta-IN"/>
+              </w:rPr>
+              <w:t>தே</w:t>
+            </w:r>
+            <w:r>
+              <w:rPr>
+                <w:rFonts w:ascii="BRH Tamil Tab Extra" w:hAnsi="BRH Tamil Tab Extra" w:cs="Latha"/>
+                <w:b/>
+                <w:bCs/>
+                <w:sz w:val="32"/>
+                <w:szCs w:val="28"/>
+                <w:lang w:bidi="ta-IN"/>
+              </w:rPr>
+              <w:t>†</w:t>
+            </w:r>
+            <w:r>
+              <w:rPr>
+                <w:rFonts w:ascii="Latha" w:hAnsi="Latha" w:cs="Latha"/>
+                <w:szCs w:val="28"/>
+                <w:lang w:bidi="ta-IN"/>
+              </w:rPr>
+              <w:t xml:space="preserve"> </w:t>
+            </w:r>
+            <w:r>
+              <w:rPr>
+                <w:rFonts w:ascii="BRH Devanagari Extra" w:hAnsi="BRH Devanagari Extra" w:cs="Latha"/>
+                <w:b/>
+                <w:bCs/>
+                <w:sz w:val="32"/>
+                <w:szCs w:val="28"/>
+                <w:lang w:bidi="ta-IN"/>
+              </w:rPr>
+              <w:t>Å</w:t>
+            </w:r>
+            <w:r>
+              <w:rPr>
+                <w:rFonts w:ascii="Latha" w:hAnsi="Latha" w:cs="Latha"/>
+                <w:szCs w:val="28"/>
+                <w:cs/>
+                <w:lang w:bidi="ta-IN"/>
+              </w:rPr>
+              <w:t>முஷ்மின்ன்</w:t>
+            </w:r>
+            <w:r>
+              <w:rPr>
+                <w:rFonts w:ascii="BRH Tamil Tab Extra" w:hAnsi="BRH Tamil Tab Extra" w:cs="Latha"/>
+                <w:b/>
+                <w:bCs/>
+                <w:sz w:val="32"/>
+                <w:szCs w:val="28"/>
+                <w:lang w:bidi="ta-IN"/>
+              </w:rPr>
+              <w:t>†</w:t>
+            </w:r>
+            <w:r>
+              <w:rPr>
+                <w:rFonts w:ascii="Latha" w:hAnsi="Latha" w:cs="Latha"/>
+                <w:szCs w:val="28"/>
+                <w:lang w:bidi="ta-IN"/>
+              </w:rPr>
+              <w:t xml:space="preserve"> |</w:t>
             </w:r>
           </w:p>
         </w:tc>
@@ -4361,7 +4570,27 @@
           <w:sz w:val="28"/>
           <w:szCs w:val="32"/>
         </w:rPr>
-        <w:t>(ignore those which are already incorporated in your book’s version and date)</w:t>
+        <w:t>(</w:t>
+      </w:r>
+      <w:proofErr w:type="gramStart"/>
+      <w:r>
+        <w:rPr>
+          <w:b/>
+          <w:bCs/>
+          <w:sz w:val="28"/>
+          <w:szCs w:val="32"/>
+        </w:rPr>
+        <w:t>ignore</w:t>
+      </w:r>
+      <w:proofErr w:type="gramEnd"/>
+      <w:r>
+        <w:rPr>
+          <w:b/>
+          <w:bCs/>
+          <w:sz w:val="28"/>
+          <w:szCs w:val="32"/>
+        </w:rPr>
+        <w:t xml:space="preserve"> those which are already incorporated in your book’s version and date)</w:t>
       </w:r>
     </w:p>
     <w:tbl>
@@ -5671,7 +5900,27 @@
                 <w:sz w:val="28"/>
                 <w:szCs w:val="32"/>
               </w:rPr>
-              <w:t>(no elision for “a”</w:t>
+              <w:t>(</w:t>
+            </w:r>
+            <w:proofErr w:type="gramStart"/>
+            <w:r>
+              <w:rPr>
+                <w:b/>
+                <w:bCs/>
+                <w:sz w:val="28"/>
+                <w:szCs w:val="32"/>
+              </w:rPr>
+              <w:t>no</w:t>
+            </w:r>
+            <w:proofErr w:type="gramEnd"/>
+            <w:r>
+              <w:rPr>
+                <w:b/>
+                <w:bCs/>
+                <w:sz w:val="28"/>
+                <w:szCs w:val="32"/>
+              </w:rPr>
+              <w:t xml:space="preserve"> elision for “a”</w:t>
             </w:r>
             <w:r>
               <w:rPr>
@@ -5698,7 +5947,27 @@
                 <w:sz w:val="28"/>
                 <w:szCs w:val="32"/>
               </w:rPr>
-              <w:t xml:space="preserve"> second “agne”)</w:t>
+              <w:t xml:space="preserve"> second “</w:t>
+            </w:r>
+            <w:proofErr w:type="spellStart"/>
+            <w:r>
+              <w:rPr>
+                <w:b/>
+                <w:bCs/>
+                <w:sz w:val="28"/>
+                <w:szCs w:val="32"/>
+              </w:rPr>
+              <w:t>agne</w:t>
+            </w:r>
+            <w:proofErr w:type="spellEnd"/>
+            <w:r>
+              <w:rPr>
+                <w:b/>
+                <w:bCs/>
+                <w:sz w:val="28"/>
+                <w:szCs w:val="32"/>
+              </w:rPr>
+              <w:t>”)</w:t>
             </w:r>
           </w:p>
         </w:tc>
@@ -5848,7 +6117,27 @@
           <w:sz w:val="28"/>
           <w:szCs w:val="32"/>
         </w:rPr>
-        <w:t>(ignore those which are already incorporated in your book’s version and date)</w:t>
+        <w:t>(</w:t>
+      </w:r>
+      <w:proofErr w:type="gramStart"/>
+      <w:r>
+        <w:rPr>
+          <w:b/>
+          <w:bCs/>
+          <w:sz w:val="28"/>
+          <w:szCs w:val="32"/>
+        </w:rPr>
+        <w:t>ignore</w:t>
+      </w:r>
+      <w:proofErr w:type="gramEnd"/>
+      <w:r>
+        <w:rPr>
+          <w:b/>
+          <w:bCs/>
+          <w:sz w:val="28"/>
+          <w:szCs w:val="32"/>
+        </w:rPr>
+        <w:t xml:space="preserve"> those which are already incorporated in your book’s version and date)</w:t>
       </w:r>
     </w:p>
     <w:tbl>

</xml_diff>